<commit_message>
Add API POST Get Notices With Scores , file as parameter
</commit_message>
<xml_diff>
--- a/Rapport DOFFINder 4.docx
+++ b/Rapport DOFFINder 4.docx
@@ -118,10 +118,7 @@
       </w:pPr>
       <w:proofErr w:type="spellStart"/>
       <w:r>
-        <w:t>V</w:t>
-      </w:r>
-      <w:r>
-        <w:t>vurdering</w:t>
+        <w:t>Vvurdering</w:t>
       </w:r>
       <w:proofErr w:type="spellEnd"/>
       <w:r>
@@ -163,7 +160,7 @@
           <w:noProof/>
         </w:rPr>
         <w:drawing>
-          <wp:inline distT="0" distB="0" distL="0" distR="0" wp14:anchorId="0C37DD57" wp14:editId="18A8A6A3">
+          <wp:inline distT="0" distB="0" distL="0" distR="0" wp14:anchorId="0C37DD57" wp14:editId="73C902B7">
             <wp:extent cx="5760720" cy="3870325"/>
             <wp:effectExtent l="0" t="0" r="0" b="0"/>
             <wp:docPr id="1807470552" name="Bilde 1" descr="Et bilde som inneholder tekst, skjermbilde, nummer, programvare&#10;&#10;Automatisk generert beskrivelse"/>
@@ -300,9 +297,126 @@
         <w:t>rådgivning på C-nivå og implementering av AI-løsninger. Se vedlagte konkurransegrunnlag for ytterligere informasjon</w:t>
       </w:r>
     </w:p>
+    <w:p/>
     <w:p>
       <w:pPr>
         <w:pStyle w:val="Listeavsnitt"/>
+        <w:numPr>
+          <w:ilvl w:val="0"/>
+          <w:numId w:val="18"/>
+        </w:numPr>
+        <w:rPr>
+          <w:color w:val="000000" w:themeColor="text1"/>
+        </w:rPr>
+      </w:pPr>
+      <w:r>
+        <w:rPr>
+          <w:color w:val="000000" w:themeColor="text1"/>
+        </w:rPr>
+        <w:t xml:space="preserve">Det ser ut som det er en feil ved henting av informasjon fra </w:t>
+      </w:r>
+      <w:proofErr w:type="spellStart"/>
+      <w:r>
+        <w:rPr>
+          <w:color w:val="000000" w:themeColor="text1"/>
+        </w:rPr>
+        <w:t>DOFFINder</w:t>
+      </w:r>
+      <w:proofErr w:type="spellEnd"/>
+      <w:r>
+        <w:rPr>
+          <w:color w:val="000000" w:themeColor="text1"/>
+        </w:rPr>
+        <w:t xml:space="preserve">. </w:t>
+      </w:r>
+      <w:r>
+        <w:rPr>
+          <w:color w:val="FF0000"/>
+        </w:rPr>
+        <w:t>ERROR</w:t>
+      </w:r>
+    </w:p>
+    <w:p>
+      <w:pPr>
+        <w:pStyle w:val="Listeavsnitt"/>
+        <w:numPr>
+          <w:ilvl w:val="0"/>
+          <w:numId w:val="19"/>
+        </w:numPr>
+        <w:rPr>
+          <w:color w:val="000000" w:themeColor="text1"/>
+        </w:rPr>
+      </w:pPr>
+      <w:r>
+        <w:rPr>
+          <w:color w:val="000000" w:themeColor="text1"/>
+        </w:rPr>
+        <w:t xml:space="preserve">Kommunikasjon mellom </w:t>
+      </w:r>
+      <w:proofErr w:type="spellStart"/>
+      <w:r>
+        <w:rPr>
+          <w:color w:val="000000" w:themeColor="text1"/>
+        </w:rPr>
+        <w:t>backend</w:t>
+      </w:r>
+      <w:proofErr w:type="spellEnd"/>
+      <w:r>
+        <w:rPr>
+          <w:color w:val="000000" w:themeColor="text1"/>
+        </w:rPr>
+        <w:t xml:space="preserve"> og </w:t>
+      </w:r>
+      <w:proofErr w:type="spellStart"/>
+      <w:r>
+        <w:rPr>
+          <w:color w:val="000000" w:themeColor="text1"/>
+        </w:rPr>
+        <w:t>client</w:t>
+      </w:r>
+      <w:proofErr w:type="spellEnd"/>
+      <w:r>
+        <w:rPr>
+          <w:color w:val="000000" w:themeColor="text1"/>
+        </w:rPr>
+        <w:t xml:space="preserve"> skal fikses for å hente </w:t>
+      </w:r>
+      <w:proofErr w:type="gramStart"/>
+      <w:r>
+        <w:rPr>
+          <w:color w:val="000000" w:themeColor="text1"/>
+        </w:rPr>
+        <w:t>informasjon .</w:t>
+      </w:r>
+      <w:proofErr w:type="gramEnd"/>
+    </w:p>
+    <w:p>
+      <w:pPr>
+        <w:pStyle w:val="Listeavsnitt"/>
+        <w:rPr>
+          <w:color w:val="000000" w:themeColor="text1"/>
+        </w:rPr>
+      </w:pPr>
+    </w:p>
+    <w:p>
+      <w:pPr>
+        <w:pStyle w:val="Listeavsnitt"/>
+        <w:numPr>
+          <w:ilvl w:val="0"/>
+          <w:numId w:val="18"/>
+        </w:numPr>
+      </w:pPr>
+      <w:r>
+        <w:rPr>
+          <w:color w:val="000000" w:themeColor="text1"/>
+        </w:rPr>
+        <w:t xml:space="preserve">Test resultat: </w:t>
+      </w:r>
+    </w:p>
+    <w:p>
+      <w:pPr>
+        <w:pStyle w:val="Listeavsnitt"/>
+        <w:ind w:left="1080"/>
       </w:pPr>
     </w:p>
     <w:p/>
@@ -3268,6 +3382,7 @@
   <w:style w:type="character" w:default="1" w:styleId="Standardskriftforavsnitt">
     <w:name w:val="Default Paragraph Font"/>
     <w:uiPriority w:val="1"/>
+    <w:semiHidden/>
     <w:unhideWhenUsed/>
   </w:style>
   <w:style w:type="table" w:default="1" w:styleId="Vanligtabell">

</xml_diff>